<commit_message>
front básico y validaciones
creación de un front básico para la visualización de salas y reservas, con posibilidad de establecer reservas validadas por fecha, hora y disponibilidad
</commit_message>
<xml_diff>
--- a/documento.docx
+++ b/documento.docx
@@ -45,6 +45,65 @@
         <w:t>3) rest framework para la api</w:t>
       </w:r>
     </w:p>
+    <w:p>
+      <w:r>
+        <w:t xml:space="preserve">4) </w:t>
+      </w:r>
+      <w:r>
+        <w:t>agregar dirección de la carpeta “static” con los archivos para el front</w:t>
+      </w:r>
+    </w:p>
+    <w:p>
+      <w:r>
+        <w:t xml:space="preserve">5) agregar cors para permitir las </w:t>
+      </w:r>
+      <w:r>
+        <w:t>llamadas desde el front</w:t>
+      </w:r>
+    </w:p>
+    <w:p>
+      <w:r>
+        <w:t>6) cors middleware</w:t>
+      </w:r>
+    </w:p>
+    <w:p>
+      <w:r>
+        <w:t>7) establece los orígenes permitidos</w:t>
+      </w:r>
+    </w:p>
+    <w:p>
+      <w:r>
+        <w:t>8) cambiamos zona horaria a la local</w:t>
+      </w:r>
+    </w:p>
+    <w:p/>
+    <w:p>
+      <w:pPr>
+        <w:rPr>
+          <w:b/>
+          <w:bCs/>
+        </w:rPr>
+      </w:pPr>
+      <w:r>
+        <w:rPr>
+          <w:b/>
+          <w:bCs/>
+        </w:rPr>
+        <w:t>salasde</w:t>
+      </w:r>
+      <w:r>
+        <w:rPr>
+          <w:b/>
+          <w:bCs/>
+        </w:rPr>
+        <w:t>junta/urls.py</w:t>
+      </w:r>
+    </w:p>
+    <w:p>
+      <w:r>
+        <w:t>1) se agregan las ubicaciones de los archivos estáticos</w:t>
+      </w:r>
+    </w:p>
     <w:p/>
     <w:p>
       <w:pPr>
@@ -162,6 +221,7 @@
         <w:rPr>
           <w:noProof/>
         </w:rPr>
+        <w:lastRenderedPageBreak/>
         <w:drawing>
           <wp:inline distT="0" distB="0" distL="0" distR="0" wp14:anchorId="28362C71" wp14:editId="52EC08FD">
             <wp:extent cx="1290828" cy="1466850"/>
@@ -261,7 +321,6 @@
     </w:p>
     <w:p>
       <w:r>
-        <w:lastRenderedPageBreak/>
         <w:t xml:space="preserve">3) </w:t>
       </w:r>
       <w:r>
@@ -269,13 +328,45 @@
       </w:r>
     </w:p>
     <w:p>
+      <w:r>
+        <w:t>4) validar que la reservación no se haga con horas negativas</w:t>
+      </w:r>
+    </w:p>
+    <w:p>
+      <w:r>
+        <w:t xml:space="preserve">5) </w:t>
+      </w:r>
+      <w:r>
+        <w:t>renderizar el index.html</w:t>
+      </w:r>
+    </w:p>
+    <w:p>
+      <w:r>
+        <w:t xml:space="preserve">6) </w:t>
+      </w:r>
+      <w:r>
+        <w:t>formatear la hora actual al formato recibido del front</w:t>
+      </w:r>
+    </w:p>
+    <w:p>
+      <w:r>
+        <w:t xml:space="preserve">7) </w:t>
+      </w:r>
+      <w:r>
+        <w:t>formatear los datos recibidos a la zona horaria del servidor</w:t>
+      </w:r>
+    </w:p>
+    <w:p>
       <w:pPr>
         <w:rPr>
           <w:u w:val="single"/>
         </w:rPr>
       </w:pPr>
       <w:r>
-        <w:t>4) validar que la reservación no se haga con horas negativas</w:t>
+        <w:t>8</w:t>
+      </w:r>
+      <w:r>
+        <w:t>) validar que la reservación no se haga en una fecha u hora pasada</w:t>
       </w:r>
     </w:p>
     <w:p/>
@@ -300,6 +391,61 @@
       </w:r>
     </w:p>
     <w:p/>
+    <w:p>
+      <w:pPr>
+        <w:rPr>
+          <w:b/>
+          <w:bCs/>
+        </w:rPr>
+      </w:pPr>
+      <w:r>
+        <w:rPr>
+          <w:b/>
+          <w:bCs/>
+        </w:rPr>
+        <w:t>static/scripts.js</w:t>
+      </w:r>
+    </w:p>
+    <w:p>
+      <w:r>
+        <w:t>1) f</w:t>
+      </w:r>
+      <w:r>
+        <w:t>unción para obtener y mostrar las salas</w:t>
+      </w:r>
+    </w:p>
+    <w:p>
+      <w:r>
+        <w:t>2) f</w:t>
+      </w:r>
+      <w:r>
+        <w:t>unción para obtener y mostrar las reservaciones</w:t>
+      </w:r>
+    </w:p>
+    <w:p>
+      <w:r>
+        <w:t xml:space="preserve">3) </w:t>
+      </w:r>
+      <w:r>
+        <w:t>m</w:t>
+      </w:r>
+      <w:r>
+        <w:t>anejar envío del formulario de reserva</w:t>
+      </w:r>
+    </w:p>
+    <w:p>
+      <w:r>
+        <w:t>4) e</w:t>
+      </w:r>
+      <w:r>
+        <w:t>vitar recarga de página</w:t>
+      </w:r>
+    </w:p>
+    <w:p>
+      <w:r>
+        <w:t>5) añadir las opciones de salas para reservar</w:t>
+      </w:r>
+    </w:p>
     <w:sectPr>
       <w:pgSz w:w="12240" w:h="15840"/>
       <w:pgMar w:top="1417" w:right="1701" w:bottom="1417" w:left="1701" w:header="708" w:footer="708" w:gutter="0"/>
@@ -913,6 +1059,7 @@
   <w:style w:type="character" w:default="1" w:styleId="Fuentedeprrafopredeter">
     <w:name w:val="Default Paragraph Font"/>
     <w:uiPriority w:val="1"/>
+    <w:semiHidden/>
     <w:unhideWhenUsed/>
   </w:style>
   <w:style w:type="table" w:default="1" w:styleId="Tablanormal">

</xml_diff>